<commit_message>
Added docs -> needs to be added to main doc
</commit_message>
<xml_diff>
--- a/Documentations/szakdolgozat_extra_php_prot.docx
+++ b/Documentations/szakdolgozat_extra_php_prot.docx
@@ -5,6 +5,7 @@
     <w:p>
       <w:pPr>
         <w:spacing w:line="360" w:lineRule="auto"/>
+        <w:jc w:val="both"/>
         <w:rPr>
           <w:sz w:val="24"/>
         </w:rPr>
@@ -13,12 +14,15 @@
         <w:rPr>
           <w:sz w:val="24"/>
         </w:rPr>
-        <w:t>De pontosan, mi is az a PHP?</w:t>
-      </w:r>
+        <w:t>A PHP fogalma</w:t>
+      </w:r>
+      <w:bookmarkStart w:id="0" w:name="_GoBack"/>
+      <w:bookmarkEnd w:id="0"/>
     </w:p>
     <w:p>
       <w:pPr>
         <w:spacing w:line="360" w:lineRule="auto"/>
+        <w:jc w:val="both"/>
         <w:rPr>
           <w:sz w:val="24"/>
         </w:rPr>
@@ -39,6 +43,7 @@
     <w:p>
       <w:pPr>
         <w:spacing w:line="360" w:lineRule="auto"/>
+        <w:jc w:val="both"/>
         <w:rPr>
           <w:sz w:val="24"/>
         </w:rPr>
@@ -47,21 +52,43 @@
         <w:rPr>
           <w:sz w:val="24"/>
         </w:rPr>
-        <w:t xml:space="preserve">Hogy mire jó ez nekünk? Képzeljünk el egy weboldalt, ami csak HTML fájlokból áll, ezzel a weboldallal a képek, és szövegek megjelenítésén </w:t>
-      </w:r>
-      <w:proofErr w:type="spellStart"/>
-      <w:r>
-        <w:rPr>
-          <w:sz w:val="24"/>
-        </w:rPr>
-        <w:t>kívűl</w:t>
-      </w:r>
-      <w:proofErr w:type="spellEnd"/>
-      <w:r>
-        <w:rPr>
-          <w:sz w:val="24"/>
-        </w:rPr>
-        <w:t xml:space="preserve"> mást nem tudunk csinálni, csak nézegetni. Ha szerkeszteni szeretnénk, csak a forrás módosításával te</w:t>
+        <w:t>Hogy pontosan mire is jó ez</w:t>
+      </w:r>
+      <w:r>
+        <w:rPr>
+          <w:sz w:val="24"/>
+        </w:rPr>
+        <w:t xml:space="preserve">? Képzeljünk el egy weboldalt, ami csak HTML fájlokból áll, ezzel a weboldallal a képek, és szövegek megjelenítésén </w:t>
+      </w:r>
+      <w:r>
+        <w:rPr>
+          <w:sz w:val="24"/>
+        </w:rPr>
+        <w:t>kívül</w:t>
+      </w:r>
+      <w:r>
+        <w:rPr>
+          <w:sz w:val="24"/>
+        </w:rPr>
+        <w:t xml:space="preserve"> mást nem tudunk megjeleníteni</w:t>
+      </w:r>
+      <w:r>
+        <w:rPr>
+          <w:sz w:val="24"/>
+        </w:rPr>
+        <w:t xml:space="preserve">, csak </w:t>
+      </w:r>
+      <w:r>
+        <w:rPr>
+          <w:sz w:val="24"/>
+        </w:rPr>
+        <w:t>megnézni</w:t>
+      </w:r>
+      <w:r>
+        <w:rPr>
+          <w:sz w:val="24"/>
+        </w:rPr>
+        <w:t>. Ha szerkeszteni szeretnénk, csak a forrás módosításával te</w:t>
       </w:r>
       <w:r>
         <w:rPr>
@@ -73,6 +100,7 @@
     <w:p>
       <w:pPr>
         <w:spacing w:line="360" w:lineRule="auto"/>
+        <w:jc w:val="both"/>
         <w:rPr>
           <w:sz w:val="24"/>
         </w:rPr>
@@ -81,21 +109,19 @@
         <w:rPr>
           <w:sz w:val="24"/>
         </w:rPr>
-        <w:t xml:space="preserve">Ahhoz, hogy a weboldalunkat rávegyük </w:t>
-      </w:r>
-      <w:proofErr w:type="spellStart"/>
-      <w:r>
-        <w:rPr>
-          <w:sz w:val="24"/>
-        </w:rPr>
-        <w:t>űrlapaok</w:t>
-      </w:r>
-      <w:proofErr w:type="spellEnd"/>
-      <w:r>
-        <w:rPr>
-          <w:sz w:val="24"/>
-        </w:rPr>
-        <w:t xml:space="preserve"> feldolgozására, e-mailek küldésére, webshopok üzemeltet</w:t>
+        <w:t>Ahhoz, hogy</w:t>
+      </w:r>
+      <w:r>
+        <w:rPr>
+          <w:sz w:val="24"/>
+        </w:rPr>
+        <w:t xml:space="preserve"> a weboldalunkat rávegyük űrlap</w:t>
+      </w:r>
+      <w:r>
+        <w:rPr>
+          <w:sz w:val="24"/>
+        </w:rPr>
+        <w:t>ok feldolgozására, e-mailek küldésére, webshopok üzemeltet</w:t>
       </w:r>
       <w:r>
         <w:rPr>
@@ -107,6 +133,7 @@
     <w:p>
       <w:pPr>
         <w:spacing w:line="360" w:lineRule="auto"/>
+        <w:jc w:val="both"/>
         <w:rPr>
           <w:sz w:val="24"/>
         </w:rPr>
@@ -115,42 +142,43 @@
         <w:rPr>
           <w:sz w:val="24"/>
         </w:rPr>
-        <w:t>Térjünk vissza a PHP-re, és a php programozásra. Az</w:t>
-      </w:r>
-      <w:r>
-        <w:rPr>
-          <w:sz w:val="24"/>
-        </w:rPr>
-        <w:t xml:space="preserve"> első PHP verzió 1995-ben látta meg a napvilágot. A</w:t>
-      </w:r>
-      <w:r>
-        <w:rPr>
-          <w:sz w:val="24"/>
-        </w:rPr>
-        <w:t xml:space="preserve">zóta számos új </w:t>
-      </w:r>
-      <w:r>
-        <w:rPr>
-          <w:sz w:val="24"/>
-        </w:rPr>
-        <w:t>fejlesztés</w:t>
-      </w:r>
-      <w:r>
-        <w:rPr>
-          <w:sz w:val="24"/>
-        </w:rPr>
-        <w:t xml:space="preserve"> jelent meg, rengetek újítást hozva a php programozóknak</w:t>
-      </w:r>
-      <w:r>
-        <w:rPr>
-          <w:sz w:val="24"/>
-        </w:rPr>
-        <w:t>.</w:t>
+        <w:t xml:space="preserve">A PHP népszerűsége </w:t>
+      </w:r>
+      <w:r>
+        <w:rPr>
+          <w:sz w:val="24"/>
+        </w:rPr>
+        <w:t>rendkívül</w:t>
+      </w:r>
+      <w:r>
+        <w:rPr>
+          <w:sz w:val="24"/>
+        </w:rPr>
+        <w:t xml:space="preserve"> gyorsan nőtt, és nem sokkal később már</w:t>
+      </w:r>
+      <w:r>
+        <w:rPr>
+          <w:sz w:val="24"/>
+        </w:rPr>
+        <w:t xml:space="preserve"> minden nagyobb weboldal </w:t>
+      </w:r>
+      <w:r>
+        <w:rPr>
+          <w:sz w:val="24"/>
+        </w:rPr>
+        <w:t>ezt használta, többek között a Facebook, Google, Amaz</w:t>
+      </w:r>
+      <w:r>
+        <w:rPr>
+          <w:sz w:val="24"/>
+        </w:rPr>
+        <w:t>on, eBay és még sokan mások is.</w:t>
       </w:r>
     </w:p>
     <w:p>
       <w:pPr>
         <w:spacing w:line="360" w:lineRule="auto"/>
+        <w:jc w:val="both"/>
         <w:rPr>
           <w:sz w:val="24"/>
         </w:rPr>
@@ -159,42 +187,31 @@
         <w:rPr>
           <w:sz w:val="24"/>
         </w:rPr>
-        <w:t xml:space="preserve">A PHP népszerűsége </w:t>
-      </w:r>
-      <w:r>
-        <w:rPr>
-          <w:sz w:val="24"/>
-        </w:rPr>
-        <w:t>rendkívül</w:t>
-      </w:r>
-      <w:r>
-        <w:rPr>
-          <w:sz w:val="24"/>
-        </w:rPr>
-        <w:t xml:space="preserve"> gyorsan nőtt, és lassan már </w:t>
-      </w:r>
-      <w:r>
-        <w:rPr>
-          <w:sz w:val="24"/>
-        </w:rPr>
-        <w:t xml:space="preserve">szinte minden nagyobb weboldal </w:t>
-      </w:r>
-      <w:r>
-        <w:rPr>
-          <w:sz w:val="24"/>
-        </w:rPr>
-        <w:t>ezt használta, többek között a Facebook, Google, Amaz</w:t>
-      </w:r>
-      <w:r>
-        <w:rPr>
-          <w:sz w:val="24"/>
-        </w:rPr>
-        <w:t>on, eBay és még sokan mások is.</w:t>
+        <w:t>Népszerűségét a</w:t>
+      </w:r>
+      <w:r>
+        <w:rPr>
+          <w:sz w:val="24"/>
+        </w:rPr>
+        <w:t>z előre definiált függvényekkel</w:t>
+      </w:r>
+      <w:r>
+        <w:rPr>
+          <w:sz w:val="24"/>
+        </w:rPr>
+        <w:t xml:space="preserve"> és könyvtárakkal, gyorsaságával, és e</w:t>
+      </w:r>
+      <w:r>
+        <w:rPr>
+          <w:sz w:val="24"/>
+        </w:rPr>
+        <w:t xml:space="preserve">gyszerű használatával érte el. </w:t>
       </w:r>
     </w:p>
     <w:p>
       <w:pPr>
         <w:spacing w:line="360" w:lineRule="auto"/>
+        <w:jc w:val="both"/>
         <w:rPr>
           <w:sz w:val="24"/>
         </w:rPr>
@@ -203,30 +220,13 @@
         <w:rPr>
           <w:sz w:val="24"/>
         </w:rPr>
-        <w:t>Népszerűségét a</w:t>
-      </w:r>
-      <w:r>
-        <w:rPr>
-          <w:sz w:val="24"/>
-        </w:rPr>
-        <w:t>z előre definiált függvényekkel</w:t>
-      </w:r>
-      <w:r>
-        <w:rPr>
-          <w:sz w:val="24"/>
-        </w:rPr>
-        <w:t xml:space="preserve"> és könyvtárakkal, gyorsaságával, és e</w:t>
-      </w:r>
-      <w:r>
-        <w:rPr>
-          <w:sz w:val="24"/>
-        </w:rPr>
-        <w:t xml:space="preserve">gyszerű használatával érte el. </w:t>
+        <w:t>A PHP működése</w:t>
       </w:r>
     </w:p>
     <w:p>
       <w:pPr>
         <w:spacing w:line="360" w:lineRule="auto"/>
+        <w:jc w:val="both"/>
         <w:rPr>
           <w:sz w:val="24"/>
         </w:rPr>
@@ -235,12 +235,63 @@
         <w:rPr>
           <w:sz w:val="24"/>
         </w:rPr>
-        <w:t>A PHP működése</w:t>
+        <w:t xml:space="preserve">A PHP a HTML-el ellentétben nem </w:t>
+      </w:r>
+      <w:r>
+        <w:rPr>
+          <w:sz w:val="24"/>
+        </w:rPr>
+        <w:t>kliens (felhasználó)</w:t>
+      </w:r>
+      <w:r>
+        <w:rPr>
+          <w:sz w:val="24"/>
+        </w:rPr>
+        <w:t xml:space="preserve"> oldali, hanem szerver oldali nyelv, ami azt jelenti, hogy a kiszolgáló ne</w:t>
+      </w:r>
+      <w:r>
+        <w:rPr>
+          <w:sz w:val="24"/>
+        </w:rPr>
+        <w:t>m küldi el a PHP kódot az kliens</w:t>
+      </w:r>
+      <w:r>
+        <w:rPr>
+          <w:sz w:val="24"/>
+        </w:rPr>
+        <w:t>-</w:t>
+      </w:r>
+      <w:proofErr w:type="spellStart"/>
+      <w:r>
+        <w:rPr>
+          <w:sz w:val="24"/>
+        </w:rPr>
+        <w:t>nek</w:t>
+      </w:r>
+      <w:proofErr w:type="spellEnd"/>
+      <w:r>
+        <w:rPr>
+          <w:sz w:val="24"/>
+        </w:rPr>
+        <w:t>,</w:t>
+      </w:r>
+      <w:r>
+        <w:rPr>
+          <w:sz w:val="24"/>
+        </w:rPr>
+        <w:t xml:space="preserve"> hanem a kiszolgáló oldalán a PH</w:t>
+      </w:r>
+      <w:r>
+        <w:rPr>
+          <w:sz w:val="24"/>
+        </w:rPr>
+        <w:t>P-értelmező motor dolgozza fel.</w:t>
       </w:r>
     </w:p>
     <w:p>
       <w:pPr>
         <w:spacing w:line="360" w:lineRule="auto"/>
+        <w:jc w:val="both"/>
         <w:rPr>
           <w:sz w:val="24"/>
         </w:rPr>
@@ -249,170 +300,61 @@
         <w:rPr>
           <w:sz w:val="24"/>
         </w:rPr>
-        <w:t xml:space="preserve">A PHP a HTML-el ellentétben nem </w:t>
-      </w:r>
-      <w:r>
-        <w:rPr>
-          <w:sz w:val="24"/>
-        </w:rPr>
-        <w:t>kliens (felhasználó)</w:t>
-      </w:r>
-      <w:r>
-        <w:rPr>
-          <w:sz w:val="24"/>
-        </w:rPr>
-        <w:t xml:space="preserve"> oldali, hanem szerver oldali nyelv, ami azt jelenti, hogy a kiszolgáló ne</w:t>
-      </w:r>
-      <w:r>
-        <w:rPr>
-          <w:sz w:val="24"/>
-        </w:rPr>
-        <w:t>m küldi el a PHP kódot az kliens</w:t>
-      </w:r>
-      <w:r>
-        <w:rPr>
-          <w:sz w:val="24"/>
-        </w:rPr>
-        <w:t>-</w:t>
-      </w:r>
-      <w:proofErr w:type="spellStart"/>
-      <w:r>
-        <w:rPr>
-          <w:sz w:val="24"/>
-        </w:rPr>
-        <w:t>nek</w:t>
-      </w:r>
-      <w:proofErr w:type="spellEnd"/>
-      <w:r>
-        <w:rPr>
-          <w:sz w:val="24"/>
-        </w:rPr>
-        <w:t>,</w:t>
-      </w:r>
-      <w:r>
-        <w:rPr>
-          <w:sz w:val="24"/>
-        </w:rPr>
-        <w:t xml:space="preserve"> hanem a kiszolgáló oldalán a PH</w:t>
-      </w:r>
-      <w:r>
-        <w:rPr>
-          <w:sz w:val="24"/>
-        </w:rPr>
-        <w:t>P-értelmező motor dolgozza fel.</w:t>
+        <w:t xml:space="preserve">A PHP kódok végezhetnek adatbázis műveleteket, e-mail műveleteket, fájlokat hozhatnak létre, módosíthatnak, törölhetnek, képeket szúrhatnak be, </w:t>
+      </w:r>
+      <w:r>
+        <w:rPr>
+          <w:sz w:val="24"/>
+        </w:rPr>
+        <w:t>de akár</w:t>
+      </w:r>
+      <w:r>
+        <w:rPr>
+          <w:sz w:val="24"/>
+        </w:rPr>
+        <w:t xml:space="preserve"> módosíthatják a HTML kódoka</w:t>
+      </w:r>
+      <w:r>
+        <w:rPr>
+          <w:sz w:val="24"/>
+        </w:rPr>
+        <w:t>t is.</w:t>
+      </w:r>
+      <w:r>
+        <w:rPr>
+          <w:sz w:val="24"/>
+        </w:rPr>
+        <w:t xml:space="preserve"> </w:t>
+      </w:r>
+      <w:r>
+        <w:rPr>
+          <w:sz w:val="24"/>
+        </w:rPr>
+        <w:t>A PHP kódok kimenetele, csak a HTML elemekkel együtt kerül a</w:t>
+      </w:r>
+      <w:r>
+        <w:rPr>
+          <w:sz w:val="24"/>
+        </w:rPr>
+        <w:t xml:space="preserve"> </w:t>
+      </w:r>
+      <w:r>
+        <w:rPr>
+          <w:sz w:val="24"/>
+        </w:rPr>
+        <w:t>felhasználóhoz</w:t>
+      </w:r>
+      <w:r>
+        <w:rPr>
+          <w:sz w:val="24"/>
+        </w:rPr>
+        <w:t>.</w:t>
       </w:r>
     </w:p>
     <w:p>
       <w:pPr>
         <w:spacing w:line="360" w:lineRule="auto"/>
-        <w:rPr>
-          <w:sz w:val="24"/>
-        </w:rPr>
-      </w:pPr>
-      <w:r>
-        <w:rPr>
-          <w:sz w:val="24"/>
-        </w:rPr>
-        <w:t xml:space="preserve">A PHP kódok végezhetnek adatbázis műveleteket, e-mail műveleteket, fájlokat hozhatnak létre, módosíthatnak, törölhetnek, képeket szúrhatnak be, </w:t>
-      </w:r>
-      <w:r>
-        <w:rPr>
-          <w:sz w:val="24"/>
-        </w:rPr>
-        <w:t>de akár</w:t>
-      </w:r>
-      <w:r>
-        <w:rPr>
-          <w:sz w:val="24"/>
-        </w:rPr>
-        <w:t xml:space="preserve"> módosíthatják a HTML kódoka</w:t>
-      </w:r>
-      <w:r>
-        <w:rPr>
-          <w:sz w:val="24"/>
-        </w:rPr>
-        <w:t>t is.</w:t>
-      </w:r>
-    </w:p>
-    <w:p>
-      <w:pPr>
-        <w:spacing w:line="360" w:lineRule="auto"/>
-        <w:rPr>
-          <w:sz w:val="24"/>
-        </w:rPr>
-      </w:pPr>
-      <w:r>
-        <w:rPr>
-          <w:sz w:val="24"/>
-        </w:rPr>
-        <w:t>A PHP kódok kimenetele, csak a HTML elemekkel együtt kerül a</w:t>
-      </w:r>
-      <w:r>
-        <w:rPr>
-          <w:sz w:val="24"/>
-        </w:rPr>
-        <w:t xml:space="preserve"> </w:t>
-      </w:r>
-      <w:r>
-        <w:rPr>
-          <w:sz w:val="24"/>
-        </w:rPr>
-        <w:t>felhasználóhoz</w:t>
-      </w:r>
-      <w:r>
-        <w:rPr>
-          <w:sz w:val="24"/>
-        </w:rPr>
-        <w:t>.</w:t>
-      </w:r>
-    </w:p>
-    <w:p>
-      <w:pPr>
-        <w:spacing w:line="360" w:lineRule="auto"/>
-        <w:rPr>
-          <w:sz w:val="24"/>
-        </w:rPr>
-      </w:pPr>
-      <w:r>
-        <w:rPr>
-          <w:sz w:val="24"/>
-        </w:rPr>
-        <w:t xml:space="preserve">Az már egyértelmű, hogy a PHP egy </w:t>
-      </w:r>
-      <w:r>
-        <w:rPr>
-          <w:sz w:val="24"/>
-        </w:rPr>
-        <w:t>értelmezést igénylő</w:t>
-      </w:r>
-      <w:r>
-        <w:rPr>
-          <w:sz w:val="24"/>
-        </w:rPr>
-        <w:t xml:space="preserve"> nyelv, de ez mit is jelent pontosan? </w:t>
-      </w:r>
-      <w:r>
-        <w:rPr>
-          <w:sz w:val="24"/>
-        </w:rPr>
-        <w:t xml:space="preserve">Az interpreteres nyelveken írt programok önálló futásra alkalmatlanok, szükséges egy </w:t>
-      </w:r>
-      <w:r>
-        <w:rPr>
-          <w:sz w:val="24"/>
-        </w:rPr>
-        <w:t>értelmező, ami feldolgozza a kódhalmazt</w:t>
-      </w:r>
-      <w:r>
-        <w:rPr>
-          <w:sz w:val="24"/>
-        </w:rPr>
-        <w:t>. Legtöbb esetben ezek a programok a megírásuk után semmilyen feldolgozáson nem esnek át, vagyis a futtatás közvetlenül a forráskódból történik.</w:t>
-      </w:r>
-    </w:p>
-    <w:p>
-      <w:pPr>
-        <w:spacing w:line="360" w:lineRule="auto"/>
+        <w:jc w:val="both"/>
         <w:rPr>
           <w:sz w:val="24"/>
         </w:rPr>
@@ -422,7 +364,6 @@
         <w:rPr>
           <w:sz w:val="24"/>
         </w:rPr>
-        <w:lastRenderedPageBreak/>
         <w:t>forrás</w:t>
       </w:r>
       <w:proofErr w:type="gramEnd"/>
@@ -440,8 +381,6 @@
           <w:t>PHP programozás alapjai 1. rész (phpmuhely.hu)</w:t>
         </w:r>
       </w:hyperlink>
-      <w:bookmarkStart w:id="0" w:name="_GoBack"/>
-      <w:bookmarkEnd w:id="0"/>
     </w:p>
     <w:sectPr>
       <w:pgSz w:w="11906" w:h="16838"/>

</xml_diff>